<commit_message>
Oanda Historikus árak és dokumentálás
</commit_message>
<xml_diff>
--- a/Dokumentacio/javafx_beszamolo.docx
+++ b/Dokumentacio/javafx_beszamolo.docx
@@ -238,13 +238,7 @@
         <w:rPr>
           <w:szCs w:val="12"/>
         </w:rPr>
-        <w:t xml:space="preserve">Git User: </w:t>
-      </w:r>
-      <w:r>
-        <w:rPr>
-          <w:szCs w:val="12"/>
-        </w:rPr>
-        <w:t>badinszky97</w:t>
+        <w:t>Git User: badinszky97</w:t>
       </w:r>
     </w:p>
     <w:p>
@@ -348,19 +342,7 @@
           <w:rPr>
             <w:rStyle w:val="Hiperhivatkozs"/>
           </w:rPr>
-          <w:t>https://github.com/badinszky97/jav</w:t>
-        </w:r>
-        <w:r>
-          <w:rPr>
-            <w:rStyle w:val="Hiperhivatkozs"/>
-          </w:rPr>
-          <w:t>a</w:t>
-        </w:r>
-        <w:r>
-          <w:rPr>
-            <w:rStyle w:val="Hiperhivatkozs"/>
-          </w:rPr>
-          <w:t>_CRUD</w:t>
+          <w:t>https://github.com/badinszky97/java_CRUD</w:t>
         </w:r>
       </w:hyperlink>
     </w:p>
@@ -2681,21 +2663,7 @@
         <w:rPr>
           <w:rFonts w:asciiTheme="majorHAnsi" w:hAnsiTheme="majorHAnsi" w:cstheme="majorHAnsi"/>
         </w:rPr>
-        <w:t xml:space="preserve"> </w:t>
-      </w:r>
-      <w:proofErr w:type="gramStart"/>
-      <w:r>
-        <w:rPr>
-          <w:rFonts w:asciiTheme="majorHAnsi" w:hAnsiTheme="majorHAnsi" w:cstheme="majorHAnsi"/>
-        </w:rPr>
-        <w:t>3</w:t>
-      </w:r>
-      <w:proofErr w:type="gramEnd"/>
-      <w:r>
-        <w:rPr>
-          <w:rFonts w:asciiTheme="majorHAnsi" w:hAnsiTheme="majorHAnsi" w:cstheme="majorHAnsi"/>
-        </w:rPr>
-        <w:t xml:space="preserve"> </w:t>
+        <w:t xml:space="preserve"> 3 </w:t>
       </w:r>
       <w:proofErr w:type="spellStart"/>
       <w:r>
@@ -3033,21 +3001,7 @@
         <w:rPr>
           <w:rFonts w:asciiTheme="majorHAnsi" w:hAnsiTheme="majorHAnsi" w:cstheme="majorHAnsi"/>
         </w:rPr>
-        <w:t xml:space="preserve"> mind a </w:t>
-      </w:r>
-      <w:proofErr w:type="gramStart"/>
-      <w:r>
-        <w:rPr>
-          <w:rFonts w:asciiTheme="majorHAnsi" w:hAnsiTheme="majorHAnsi" w:cstheme="majorHAnsi"/>
-        </w:rPr>
-        <w:t>3</w:t>
-      </w:r>
-      <w:proofErr w:type="gramEnd"/>
-      <w:r>
-        <w:rPr>
-          <w:rFonts w:asciiTheme="majorHAnsi" w:hAnsiTheme="majorHAnsi" w:cstheme="majorHAnsi"/>
-        </w:rPr>
-        <w:t xml:space="preserve"> </w:t>
+        <w:t xml:space="preserve"> mind a 3 </w:t>
       </w:r>
       <w:proofErr w:type="spellStart"/>
       <w:r>
@@ -3113,19 +3067,11 @@
         <w:t>Korlatozas</w:t>
       </w:r>
       <w:proofErr w:type="spellEnd"/>
-      <w:proofErr w:type="gramStart"/>
-      <w:r>
-        <w:rPr>
-          <w:rFonts w:asciiTheme="majorHAnsi" w:hAnsiTheme="majorHAnsi" w:cstheme="majorHAnsi"/>
-        </w:rPr>
-        <w:t>”,</w:t>
-      </w:r>
-      <w:proofErr w:type="gramEnd"/>
-      <w:r>
-        <w:rPr>
-          <w:rFonts w:asciiTheme="majorHAnsi" w:hAnsiTheme="majorHAnsi" w:cstheme="majorHAnsi"/>
-        </w:rPr>
-        <w:t xml:space="preserve"> “</w:t>
+      <w:r>
+        <w:rPr>
+          <w:rFonts w:asciiTheme="majorHAnsi" w:hAnsiTheme="majorHAnsi" w:cstheme="majorHAnsi"/>
+        </w:rPr>
+        <w:t>”, “</w:t>
       </w:r>
       <w:proofErr w:type="spellStart"/>
       <w:r>
@@ -3632,21 +3578,7 @@
         <w:rPr>
           <w:rFonts w:asciiTheme="majorHAnsi" w:hAnsiTheme="majorHAnsi" w:cstheme="majorHAnsi"/>
         </w:rPr>
-        <w:t xml:space="preserve">    @</w:t>
-      </w:r>
-      <w:proofErr w:type="gramStart"/>
-      <w:r>
-        <w:rPr>
-          <w:rFonts w:asciiTheme="majorHAnsi" w:hAnsiTheme="majorHAnsi" w:cstheme="majorHAnsi"/>
-        </w:rPr>
-        <w:t>JoinColumn(</w:t>
-      </w:r>
-      <w:proofErr w:type="gramEnd"/>
-      <w:r>
-        <w:rPr>
-          <w:rFonts w:asciiTheme="majorHAnsi" w:hAnsiTheme="majorHAnsi" w:cstheme="majorHAnsi"/>
-        </w:rPr>
-        <w:t>name = "</w:t>
+        <w:t xml:space="preserve">    @JoinColumn(name = "</w:t>
       </w:r>
       <w:proofErr w:type="spellStart"/>
       <w:r>
@@ -3696,7 +3628,6 @@
         <w:t xml:space="preserve"> </w:t>
       </w:r>
       <w:proofErr w:type="spellStart"/>
-      <w:proofErr w:type="gramStart"/>
       <w:r>
         <w:rPr>
           <w:rFonts w:asciiTheme="majorHAnsi" w:hAnsiTheme="majorHAnsi" w:cstheme="majorHAnsi"/>
@@ -3710,7 +3641,6 @@
         </w:rPr>
         <w:t>;</w:t>
       </w:r>
-      <w:proofErr w:type="gramEnd"/>
     </w:p>
     <w:p>
       <w:pPr>
@@ -3967,42 +3897,12 @@
                                   <w:color w:val="385623" w:themeColor="accent6" w:themeShade="80"/>
                                 </w:rPr>
                               </w:pPr>
-                              <w:proofErr w:type="spellStart"/>
                               <w:r>
                                 <w:rPr>
                                   <w:color w:val="385623" w:themeColor="accent6" w:themeShade="80"/>
                                 </w:rPr>
-                                <w:t>Párhuzamos</w:t>
+                                <w:t>Párhuzamos programozás rész</w:t>
                               </w:r>
-                              <w:proofErr w:type="spellEnd"/>
-                              <w:r>
-                                <w:rPr>
-                                  <w:color w:val="385623" w:themeColor="accent6" w:themeShade="80"/>
-                                </w:rPr>
-                                <w:t xml:space="preserve"> </w:t>
-                              </w:r>
-                              <w:proofErr w:type="spellStart"/>
-                              <w:r>
-                                <w:rPr>
-                                  <w:color w:val="385623" w:themeColor="accent6" w:themeShade="80"/>
-                                </w:rPr>
-                                <w:t>programozás</w:t>
-                              </w:r>
-                              <w:proofErr w:type="spellEnd"/>
-                              <w:r>
-                                <w:rPr>
-                                  <w:color w:val="385623" w:themeColor="accent6" w:themeShade="80"/>
-                                </w:rPr>
-                                <w:t xml:space="preserve"> </w:t>
-                              </w:r>
-                              <w:proofErr w:type="spellStart"/>
-                              <w:r>
-                                <w:rPr>
-                                  <w:color w:val="385623" w:themeColor="accent6" w:themeShade="80"/>
-                                </w:rPr>
-                                <w:t>rész</w:t>
-                              </w:r>
-                              <w:proofErr w:type="spellEnd"/>
                             </w:p>
                           </w:txbxContent>
                         </wps:txbx>
@@ -4037,47 +3937,11 @@
                                   <w:color w:val="FF0000"/>
                                 </w:rPr>
                               </w:pPr>
-                              <w:proofErr w:type="spellStart"/>
                               <w:r>
                                 <w:rPr>
                                   <w:color w:val="FF0000"/>
                                 </w:rPr>
-                                <w:t>Adatbázis</w:t>
-                              </w:r>
-                              <w:proofErr w:type="spellEnd"/>
-                              <w:r>
-                                <w:rPr>
-                                  <w:color w:val="FF0000"/>
-                                </w:rPr>
-                                <w:t xml:space="preserve"> </w:t>
-                              </w:r>
-                              <w:proofErr w:type="spellStart"/>
-                              <w:r>
-                                <w:rPr>
-                                  <w:color w:val="FF0000"/>
-                                </w:rPr>
-                                <w:t>feladat</w:t>
-                              </w:r>
-                              <w:proofErr w:type="spellEnd"/>
-                              <w:r>
-                                <w:rPr>
-                                  <w:color w:val="FF0000"/>
-                                </w:rPr>
-                                <w:t xml:space="preserve"> </w:t>
-                              </w:r>
-                              <w:proofErr w:type="spellStart"/>
-                              <w:r>
-                                <w:rPr>
-                                  <w:color w:val="FF0000"/>
-                                </w:rPr>
-                                <w:t>rész</w:t>
-                              </w:r>
-                              <w:proofErr w:type="spellEnd"/>
-                              <w:r>
-                                <w:rPr>
-                                  <w:color w:val="FF0000"/>
-                                </w:rPr>
-                                <w:t xml:space="preserve"> </w:t>
+                                <w:t xml:space="preserve">Adatbázis feladat rész </w:t>
                               </w:r>
                             </w:p>
                           </w:txbxContent>
@@ -4283,42 +4147,12 @@
                                 <w:color w:val="FF0000"/>
                               </w:rPr>
                             </w:pPr>
-                            <w:proofErr w:type="spellStart"/>
                             <w:r>
                               <w:rPr>
                                 <w:color w:val="FF0000"/>
                               </w:rPr>
-                              <w:t>Adatbázis</w:t>
+                              <w:t>Adatbázis feladat GUI rész</w:t>
                             </w:r>
-                            <w:proofErr w:type="spellEnd"/>
-                            <w:r>
-                              <w:rPr>
-                                <w:color w:val="FF0000"/>
-                              </w:rPr>
-                              <w:t xml:space="preserve"> </w:t>
-                            </w:r>
-                            <w:proofErr w:type="spellStart"/>
-                            <w:r>
-                              <w:rPr>
-                                <w:color w:val="FF0000"/>
-                              </w:rPr>
-                              <w:t>feladat</w:t>
-                            </w:r>
-                            <w:proofErr w:type="spellEnd"/>
-                            <w:r>
-                              <w:rPr>
-                                <w:color w:val="FF0000"/>
-                              </w:rPr>
-                              <w:t xml:space="preserve"> GUI </w:t>
-                            </w:r>
-                            <w:proofErr w:type="spellStart"/>
-                            <w:r>
-                              <w:rPr>
-                                <w:color w:val="FF0000"/>
-                              </w:rPr>
-                              <w:t>rész</w:t>
-                            </w:r>
-                            <w:proofErr w:type="spellEnd"/>
                           </w:p>
                         </w:txbxContent>
                       </wps:txbx>
@@ -5745,21 +5579,7 @@
         <w:rPr>
           <w:rFonts w:asciiTheme="majorHAnsi" w:hAnsiTheme="majorHAnsi" w:cstheme="majorHAnsi"/>
         </w:rPr>
-        <w:t xml:space="preserve"> </w:t>
-      </w:r>
-      <w:proofErr w:type="gramStart"/>
-      <w:r>
-        <w:rPr>
-          <w:rFonts w:asciiTheme="majorHAnsi" w:hAnsiTheme="majorHAnsi" w:cstheme="majorHAnsi"/>
-        </w:rPr>
-        <w:t>2</w:t>
-      </w:r>
-      <w:proofErr w:type="gramEnd"/>
-      <w:r>
-        <w:rPr>
-          <w:rFonts w:asciiTheme="majorHAnsi" w:hAnsiTheme="majorHAnsi" w:cstheme="majorHAnsi"/>
-        </w:rPr>
-        <w:t xml:space="preserve"> </w:t>
+        <w:t xml:space="preserve"> 2 </w:t>
       </w:r>
       <w:proofErr w:type="spellStart"/>
       <w:r>
@@ -6108,7 +5928,6 @@
         <w:t xml:space="preserve">String </w:t>
       </w:r>
       <w:proofErr w:type="spellStart"/>
-      <w:proofErr w:type="gramStart"/>
       <w:r>
         <w:rPr>
           <w:rFonts w:ascii="JetBrains Mono" w:hAnsi="JetBrains Mono"/>
@@ -6124,16 +5943,7 @@
           <w:color w:val="BCBEC4"/>
           <w:sz w:val="20"/>
         </w:rPr>
-        <w:t>(</w:t>
-      </w:r>
-      <w:proofErr w:type="gramEnd"/>
-      <w:r>
-        <w:rPr>
-          <w:rFonts w:ascii="JetBrains Mono" w:hAnsi="JetBrains Mono"/>
-          <w:color w:val="BCBEC4"/>
-          <w:sz w:val="20"/>
-        </w:rPr>
-        <w:t>) {</w:t>
+        <w:t>() {</w:t>
       </w:r>
       <w:r>
         <w:br/>
@@ -8037,21 +7847,7 @@
         <w:rPr>
           <w:rFonts w:asciiTheme="majorHAnsi" w:hAnsiTheme="majorHAnsi" w:cstheme="majorHAnsi"/>
         </w:rPr>
-        <w:t xml:space="preserve"> </w:t>
-      </w:r>
-      <w:proofErr w:type="gramStart"/>
-      <w:r>
-        <w:rPr>
-          <w:rFonts w:asciiTheme="majorHAnsi" w:hAnsiTheme="majorHAnsi" w:cstheme="majorHAnsi"/>
-        </w:rPr>
-        <w:t>0</w:t>
-      </w:r>
-      <w:proofErr w:type="gramEnd"/>
-      <w:r>
-        <w:rPr>
-          <w:rFonts w:asciiTheme="majorHAnsi" w:hAnsiTheme="majorHAnsi" w:cstheme="majorHAnsi"/>
-        </w:rPr>
-        <w:t xml:space="preserve"> van </w:t>
+        <w:t xml:space="preserve"> 0 van </w:t>
       </w:r>
       <w:proofErr w:type="spellStart"/>
       <w:r>
@@ -9864,21 +9660,7 @@
         <w:rPr>
           <w:rFonts w:asciiTheme="majorHAnsi" w:hAnsiTheme="majorHAnsi" w:cstheme="majorHAnsi"/>
         </w:rPr>
-        <w:t xml:space="preserve"> </w:t>
-      </w:r>
-      <w:proofErr w:type="gramStart"/>
-      <w:r>
-        <w:rPr>
-          <w:rFonts w:asciiTheme="majorHAnsi" w:hAnsiTheme="majorHAnsi" w:cstheme="majorHAnsi"/>
-        </w:rPr>
-        <w:t>1</w:t>
-      </w:r>
-      <w:proofErr w:type="gramEnd"/>
-      <w:r>
-        <w:rPr>
-          <w:rFonts w:asciiTheme="majorHAnsi" w:hAnsiTheme="majorHAnsi" w:cstheme="majorHAnsi"/>
-        </w:rPr>
-        <w:t xml:space="preserve">, a </w:t>
+        <w:t xml:space="preserve"> 1, a </w:t>
       </w:r>
       <w:proofErr w:type="spellStart"/>
       <w:r>
@@ -11568,17 +11350,9 @@
         <w:rPr>
           <w:rFonts w:asciiTheme="majorHAnsi" w:hAnsiTheme="majorHAnsi" w:cstheme="majorHAnsi"/>
         </w:rPr>
-        <w:t>main_</w:t>
-      </w:r>
-      <w:proofErr w:type="gramStart"/>
-      <w:r>
-        <w:rPr>
-          <w:rFonts w:asciiTheme="majorHAnsi" w:hAnsiTheme="majorHAnsi" w:cstheme="majorHAnsi"/>
-        </w:rPr>
-        <w:t>layout.fxml</w:t>
-      </w:r>
-      <w:proofErr w:type="spellEnd"/>
-      <w:proofErr w:type="gramEnd"/>
+        <w:t>main_layout.fxml</w:t>
+      </w:r>
+      <w:proofErr w:type="spellEnd"/>
       <w:r>
         <w:rPr>
           <w:rFonts w:asciiTheme="majorHAnsi" w:hAnsiTheme="majorHAnsi" w:cstheme="majorHAnsi"/>
@@ -11778,21 +11552,7 @@
         <w:rPr>
           <w:rFonts w:asciiTheme="majorHAnsi" w:hAnsiTheme="majorHAnsi" w:cstheme="majorHAnsi"/>
         </w:rPr>
-        <w:t>-</w:t>
-      </w:r>
-      <w:proofErr w:type="gramStart"/>
-      <w:r>
-        <w:rPr>
-          <w:rFonts w:asciiTheme="majorHAnsi" w:hAnsiTheme="majorHAnsi" w:cstheme="majorHAnsi"/>
-        </w:rPr>
-        <w:t>ban</w:t>
-      </w:r>
-      <w:proofErr w:type="gramEnd"/>
-      <w:r>
-        <w:rPr>
-          <w:rFonts w:asciiTheme="majorHAnsi" w:hAnsiTheme="majorHAnsi" w:cstheme="majorHAnsi"/>
-        </w:rPr>
-        <w:t xml:space="preserve"> </w:t>
+        <w:t xml:space="preserve">-ban </w:t>
       </w:r>
     </w:p>
     <w:p>
@@ -12197,30 +11957,22 @@
           <w:color w:val="D5B778"/>
         </w:rPr>
         <w:br/>
-        <w:t xml:space="preserve">    </w:t>
-      </w:r>
-      <w:proofErr w:type="gramStart"/>
+        <w:t xml:space="preserve">    &lt;</w:t>
+      </w:r>
+      <w:proofErr w:type="spellStart"/>
       <w:r>
         <w:rPr>
           <w:rFonts w:ascii="JetBrains Mono" w:hAnsi="JetBrains Mono"/>
           <w:color w:val="D5B778"/>
         </w:rPr>
-        <w:t>&lt;</w:t>
-      </w:r>
-      <w:proofErr w:type="spellStart"/>
+        <w:t>groupId</w:t>
+      </w:r>
+      <w:proofErr w:type="spellEnd"/>
       <w:r>
         <w:rPr>
           <w:rFonts w:ascii="JetBrains Mono" w:hAnsi="JetBrains Mono"/>
           <w:color w:val="D5B778"/>
         </w:rPr>
-        <w:t>groupId</w:t>
-      </w:r>
-      <w:proofErr w:type="spellEnd"/>
-      <w:r>
-        <w:rPr>
-          <w:rFonts w:ascii="JetBrains Mono" w:hAnsi="JetBrains Mono"/>
-          <w:color w:val="D5B778"/>
-        </w:rPr>
         <w:t>&gt;</w:t>
       </w:r>
       <w:r>
@@ -12228,15 +11980,7 @@
           <w:rFonts w:ascii="JetBrains Mono" w:hAnsi="JetBrains Mono"/>
           <w:color w:val="BCBEC4"/>
         </w:rPr>
-        <w:t>com.oanda.v</w:t>
-      </w:r>
-      <w:proofErr w:type="gramEnd"/>
-      <w:r>
-        <w:rPr>
-          <w:rFonts w:ascii="JetBrains Mono" w:hAnsi="JetBrains Mono"/>
-          <w:color w:val="BCBEC4"/>
-        </w:rPr>
-        <w:t>20</w:t>
+        <w:t>com.oanda.v20</w:t>
       </w:r>
       <w:r>
         <w:rPr>
@@ -12437,6 +12181,9 @@
     <w:p/>
     <w:p>
       <w:r>
+        <w:rPr>
+          <w:noProof/>
+        </w:rPr>
         <w:drawing>
           <wp:inline distT="0" distB="0" distL="0" distR="0" wp14:anchorId="63484D9F" wp14:editId="751758DD">
             <wp:extent cx="6120130" cy="3811270"/>
@@ -12955,7 +12702,6 @@
         <w:t xml:space="preserve"> a </w:t>
       </w:r>
       <w:proofErr w:type="spellStart"/>
-      <w:proofErr w:type="gramStart"/>
       <w:r>
         <w:rPr>
           <w:rFonts w:asciiTheme="majorHAnsi" w:hAnsiTheme="majorHAnsi" w:cstheme="majorHAnsi"/>
@@ -12967,14 +12713,7 @@
         <w:rPr>
           <w:rFonts w:asciiTheme="majorHAnsi" w:hAnsiTheme="majorHAnsi" w:cstheme="majorHAnsi"/>
         </w:rPr>
-        <w:t>(</w:t>
-      </w:r>
-      <w:proofErr w:type="gramEnd"/>
-      <w:r>
-        <w:rPr>
-          <w:rFonts w:asciiTheme="majorHAnsi" w:hAnsiTheme="majorHAnsi" w:cstheme="majorHAnsi"/>
-        </w:rPr>
-        <w:t>)-</w:t>
+        <w:t>()-</w:t>
       </w:r>
       <w:proofErr w:type="spellStart"/>
       <w:r>
@@ -13114,21 +12853,7 @@
         <w:rPr>
           <w:rFonts w:asciiTheme="majorHAnsi" w:hAnsiTheme="majorHAnsi" w:cstheme="majorHAnsi"/>
         </w:rPr>
-        <w:t xml:space="preserve"> </w:t>
-      </w:r>
-      <w:proofErr w:type="gramStart"/>
-      <w:r>
-        <w:rPr>
-          <w:rFonts w:asciiTheme="majorHAnsi" w:hAnsiTheme="majorHAnsi" w:cstheme="majorHAnsi"/>
-        </w:rPr>
-        <w:t>2</w:t>
-      </w:r>
-      <w:proofErr w:type="gramEnd"/>
-      <w:r>
-        <w:rPr>
-          <w:rFonts w:asciiTheme="majorHAnsi" w:hAnsiTheme="majorHAnsi" w:cstheme="majorHAnsi"/>
-        </w:rPr>
-        <w:t xml:space="preserve"> </w:t>
+        <w:t xml:space="preserve"> 2 </w:t>
       </w:r>
       <w:proofErr w:type="spellStart"/>
       <w:r>
@@ -13431,6 +13156,9 @@
     <w:p/>
     <w:p>
       <w:r>
+        <w:rPr>
+          <w:noProof/>
+        </w:rPr>
         <w:drawing>
           <wp:inline distT="0" distB="0" distL="0" distR="0" wp14:anchorId="00630054" wp14:editId="50448F7F">
             <wp:extent cx="6120130" cy="2355850"/>
@@ -14250,7 +13978,6 @@
       </w:r>
     </w:p>
     <w:p/>
-    <w:p/>
     <w:p>
       <w:pPr>
         <w:pStyle w:val="Cmsor2"/>
@@ -14273,131 +14000,451 @@
     </w:p>
     <w:p/>
     <w:p>
-      <w:proofErr w:type="spellStart"/>
-      <w:r>
-        <w:rPr>
-          <w:highlight w:val="yellow"/>
-        </w:rPr>
-        <w:t>Ez</w:t>
-      </w:r>
-      <w:proofErr w:type="spellEnd"/>
-      <w:r>
-        <w:rPr>
-          <w:highlight w:val="yellow"/>
+      <w:pPr>
+        <w:rPr>
+          <w:rFonts w:asciiTheme="majorHAnsi" w:hAnsiTheme="majorHAnsi" w:cstheme="majorHAnsi"/>
+        </w:rPr>
+      </w:pPr>
+      <w:r>
+        <w:rPr>
+          <w:rFonts w:asciiTheme="majorHAnsi" w:hAnsiTheme="majorHAnsi" w:cstheme="majorHAnsi"/>
+        </w:rPr>
+        <w:t xml:space="preserve">A </w:t>
+      </w:r>
+      <w:proofErr w:type="spellStart"/>
+      <w:r>
+        <w:rPr>
+          <w:rFonts w:asciiTheme="majorHAnsi" w:hAnsiTheme="majorHAnsi" w:cstheme="majorHAnsi"/>
+        </w:rPr>
+        <w:t>historikus</w:t>
+      </w:r>
+      <w:proofErr w:type="spellEnd"/>
+      <w:r>
+        <w:rPr>
+          <w:rFonts w:asciiTheme="majorHAnsi" w:hAnsiTheme="majorHAnsi" w:cstheme="majorHAnsi"/>
+        </w:rPr>
+        <w:t xml:space="preserve"> </w:t>
+      </w:r>
+      <w:proofErr w:type="spellStart"/>
+      <w:r>
+        <w:rPr>
+          <w:rFonts w:asciiTheme="majorHAnsi" w:hAnsiTheme="majorHAnsi" w:cstheme="majorHAnsi"/>
+        </w:rPr>
+        <w:t>árak</w:t>
+      </w:r>
+      <w:proofErr w:type="spellEnd"/>
+      <w:r>
+        <w:rPr>
+          <w:rFonts w:asciiTheme="majorHAnsi" w:hAnsiTheme="majorHAnsi" w:cstheme="majorHAnsi"/>
+        </w:rPr>
+        <w:t xml:space="preserve"> </w:t>
+      </w:r>
+      <w:proofErr w:type="spellStart"/>
+      <w:r>
+        <w:rPr>
+          <w:rFonts w:asciiTheme="majorHAnsi" w:hAnsiTheme="majorHAnsi" w:cstheme="majorHAnsi"/>
+        </w:rPr>
+        <w:t>lekérdezéséhez</w:t>
+      </w:r>
+      <w:proofErr w:type="spellEnd"/>
+      <w:r>
+        <w:rPr>
+          <w:rFonts w:asciiTheme="majorHAnsi" w:hAnsiTheme="majorHAnsi" w:cstheme="majorHAnsi"/>
         </w:rPr>
         <w:t xml:space="preserve"> a </w:t>
       </w:r>
       <w:proofErr w:type="spellStart"/>
       <w:r>
         <w:rPr>
-          <w:highlight w:val="yellow"/>
-        </w:rPr>
-        <w:t>rész</w:t>
-      </w:r>
-      <w:proofErr w:type="spellEnd"/>
-      <w:r>
-        <w:rPr>
-          <w:highlight w:val="yellow"/>
-        </w:rPr>
-        <w:t xml:space="preserve"> </w:t>
-      </w:r>
-      <w:proofErr w:type="spellStart"/>
-      <w:r>
-        <w:rPr>
-          <w:highlight w:val="yellow"/>
-        </w:rPr>
-        <w:t>még</w:t>
-      </w:r>
-      <w:proofErr w:type="spellEnd"/>
-      <w:r>
-        <w:rPr>
-          <w:highlight w:val="yellow"/>
-        </w:rPr>
-        <w:t xml:space="preserve"> </w:t>
-      </w:r>
-      <w:proofErr w:type="spellStart"/>
-      <w:r>
-        <w:rPr>
-          <w:highlight w:val="yellow"/>
-        </w:rPr>
-        <w:t>nincs</w:t>
-      </w:r>
-      <w:proofErr w:type="spellEnd"/>
-      <w:r>
-        <w:rPr>
-          <w:highlight w:val="yellow"/>
-        </w:rPr>
-        <w:t xml:space="preserve"> </w:t>
-      </w:r>
-      <w:proofErr w:type="spellStart"/>
-      <w:r>
-        <w:rPr>
-          <w:highlight w:val="yellow"/>
-        </w:rPr>
-        <w:t>kész</w:t>
-      </w:r>
-      <w:proofErr w:type="spellEnd"/>
-      <w:r>
-        <w:rPr>
-          <w:highlight w:val="yellow"/>
-        </w:rPr>
-        <w:t>. (</w:t>
-      </w:r>
-      <w:proofErr w:type="spellStart"/>
-      <w:r>
-        <w:rPr>
-          <w:highlight w:val="yellow"/>
-        </w:rPr>
-        <w:t>Erre</w:t>
-      </w:r>
-      <w:proofErr w:type="spellEnd"/>
-      <w:r>
-        <w:rPr>
-          <w:highlight w:val="yellow"/>
-        </w:rPr>
-        <w:t xml:space="preserve"> most </w:t>
-      </w:r>
-      <w:proofErr w:type="spellStart"/>
-      <w:r>
-        <w:rPr>
-          <w:highlight w:val="yellow"/>
-        </w:rPr>
-        <w:t>jöttem</w:t>
-      </w:r>
-      <w:proofErr w:type="spellEnd"/>
-      <w:r>
-        <w:rPr>
-          <w:highlight w:val="yellow"/>
-        </w:rPr>
-        <w:t xml:space="preserve"> </w:t>
-      </w:r>
-      <w:proofErr w:type="spellStart"/>
-      <w:r>
-        <w:rPr>
-          <w:highlight w:val="yellow"/>
-        </w:rPr>
-        <w:t>rá</w:t>
-      </w:r>
-      <w:proofErr w:type="spellEnd"/>
-      <w:r>
-        <w:rPr>
-          <w:highlight w:val="yellow"/>
+          <w:rFonts w:asciiTheme="majorHAnsi" w:hAnsiTheme="majorHAnsi" w:cstheme="majorHAnsi"/>
+        </w:rPr>
+        <w:t>DatePicker</w:t>
+      </w:r>
+      <w:proofErr w:type="spellEnd"/>
+      <w:r>
+        <w:rPr>
+          <w:rFonts w:asciiTheme="majorHAnsi" w:hAnsiTheme="majorHAnsi" w:cstheme="majorHAnsi"/>
+        </w:rPr>
+        <w:t xml:space="preserve"> </w:t>
+      </w:r>
+      <w:proofErr w:type="spellStart"/>
+      <w:r>
+        <w:rPr>
+          <w:rFonts w:asciiTheme="majorHAnsi" w:hAnsiTheme="majorHAnsi" w:cstheme="majorHAnsi"/>
+        </w:rPr>
+        <w:t>elemet</w:t>
+      </w:r>
+      <w:proofErr w:type="spellEnd"/>
+      <w:r>
+        <w:rPr>
+          <w:rFonts w:asciiTheme="majorHAnsi" w:hAnsiTheme="majorHAnsi" w:cstheme="majorHAnsi"/>
+        </w:rPr>
+        <w:t xml:space="preserve"> </w:t>
+      </w:r>
+      <w:proofErr w:type="spellStart"/>
+      <w:r>
+        <w:rPr>
+          <w:rFonts w:asciiTheme="majorHAnsi" w:hAnsiTheme="majorHAnsi" w:cstheme="majorHAnsi"/>
+        </w:rPr>
+        <w:t>használtam</w:t>
+      </w:r>
+      <w:proofErr w:type="spellEnd"/>
+      <w:r>
+        <w:rPr>
+          <w:rFonts w:asciiTheme="majorHAnsi" w:hAnsiTheme="majorHAnsi" w:cstheme="majorHAnsi"/>
+        </w:rPr>
+        <w:t xml:space="preserve"> </w:t>
+      </w:r>
+      <w:proofErr w:type="spellStart"/>
+      <w:r>
+        <w:rPr>
+          <w:rFonts w:asciiTheme="majorHAnsi" w:hAnsiTheme="majorHAnsi" w:cstheme="majorHAnsi"/>
+        </w:rPr>
+        <w:t>és</w:t>
+      </w:r>
+      <w:proofErr w:type="spellEnd"/>
+      <w:r>
+        <w:rPr>
+          <w:rFonts w:asciiTheme="majorHAnsi" w:hAnsiTheme="majorHAnsi" w:cstheme="majorHAnsi"/>
         </w:rPr>
         <w:t xml:space="preserve"> a </w:t>
       </w:r>
       <w:proofErr w:type="spellStart"/>
       <w:r>
         <w:rPr>
-          <w:highlight w:val="yellow"/>
-        </w:rPr>
-        <w:t>dokumentációnál</w:t>
-      </w:r>
-      <w:proofErr w:type="spellEnd"/>
-      <w:r>
-        <w:rPr>
-          <w:highlight w:val="yellow"/>
-        </w:rPr>
-        <w:t>)</w:t>
+          <w:rFonts w:asciiTheme="majorHAnsi" w:hAnsiTheme="majorHAnsi" w:cstheme="majorHAnsi"/>
+        </w:rPr>
+        <w:t>forexGethistoricalPrice</w:t>
+      </w:r>
+      <w:proofErr w:type="spellEnd"/>
+      <w:r>
+        <w:rPr>
+          <w:rFonts w:asciiTheme="majorHAnsi" w:hAnsiTheme="majorHAnsi" w:cstheme="majorHAnsi"/>
+        </w:rPr>
+        <w:t xml:space="preserve"> controller </w:t>
+      </w:r>
+      <w:proofErr w:type="spellStart"/>
+      <w:r>
+        <w:rPr>
+          <w:rFonts w:asciiTheme="majorHAnsi" w:hAnsiTheme="majorHAnsi" w:cstheme="majorHAnsi"/>
+        </w:rPr>
+        <w:t>függvényen</w:t>
+      </w:r>
+      <w:proofErr w:type="spellEnd"/>
+      <w:r>
+        <w:rPr>
+          <w:rFonts w:asciiTheme="majorHAnsi" w:hAnsiTheme="majorHAnsi" w:cstheme="majorHAnsi"/>
+        </w:rPr>
+        <w:t xml:space="preserve"> </w:t>
+      </w:r>
+      <w:proofErr w:type="spellStart"/>
+      <w:r>
+        <w:rPr>
+          <w:rFonts w:asciiTheme="majorHAnsi" w:hAnsiTheme="majorHAnsi" w:cstheme="majorHAnsi"/>
+        </w:rPr>
+        <w:t>keresztül</w:t>
+      </w:r>
+      <w:proofErr w:type="spellEnd"/>
+      <w:r>
+        <w:rPr>
+          <w:rFonts w:asciiTheme="majorHAnsi" w:hAnsiTheme="majorHAnsi" w:cstheme="majorHAnsi"/>
+        </w:rPr>
+        <w:t xml:space="preserve"> </w:t>
+      </w:r>
+      <w:proofErr w:type="spellStart"/>
+      <w:r>
+        <w:rPr>
+          <w:rFonts w:asciiTheme="majorHAnsi" w:hAnsiTheme="majorHAnsi" w:cstheme="majorHAnsi"/>
+        </w:rPr>
+        <w:t>az</w:t>
+      </w:r>
+      <w:proofErr w:type="spellEnd"/>
+      <w:r>
+        <w:rPr>
+          <w:rFonts w:asciiTheme="majorHAnsi" w:hAnsiTheme="majorHAnsi" w:cstheme="majorHAnsi"/>
+        </w:rPr>
+        <w:t xml:space="preserve"> </w:t>
+      </w:r>
+      <w:proofErr w:type="spellStart"/>
+      <w:r>
+        <w:rPr>
+          <w:rFonts w:asciiTheme="majorHAnsi" w:hAnsiTheme="majorHAnsi" w:cstheme="majorHAnsi"/>
+        </w:rPr>
+        <w:t>OandaConfig</w:t>
+      </w:r>
+      <w:proofErr w:type="spellEnd"/>
+      <w:r>
+        <w:rPr>
+          <w:rFonts w:asciiTheme="majorHAnsi" w:hAnsiTheme="majorHAnsi" w:cstheme="majorHAnsi"/>
+        </w:rPr>
+        <w:t xml:space="preserve"> </w:t>
+      </w:r>
+      <w:proofErr w:type="spellStart"/>
+      <w:r>
+        <w:rPr>
+          <w:rFonts w:asciiTheme="majorHAnsi" w:hAnsiTheme="majorHAnsi" w:cstheme="majorHAnsi"/>
+        </w:rPr>
+        <w:t>getHistoricalPrice</w:t>
+      </w:r>
+      <w:proofErr w:type="spellEnd"/>
+      <w:r>
+        <w:rPr>
+          <w:rFonts w:asciiTheme="majorHAnsi" w:hAnsiTheme="majorHAnsi" w:cstheme="majorHAnsi"/>
+        </w:rPr>
+        <w:t xml:space="preserve"> </w:t>
+      </w:r>
+      <w:proofErr w:type="spellStart"/>
+      <w:r>
+        <w:rPr>
+          <w:rFonts w:asciiTheme="majorHAnsi" w:hAnsiTheme="majorHAnsi" w:cstheme="majorHAnsi"/>
+        </w:rPr>
+        <w:t>függvényénél</w:t>
+      </w:r>
+      <w:proofErr w:type="spellEnd"/>
+      <w:r>
+        <w:rPr>
+          <w:rFonts w:asciiTheme="majorHAnsi" w:hAnsiTheme="majorHAnsi" w:cstheme="majorHAnsi"/>
+        </w:rPr>
+        <w:t xml:space="preserve"> </w:t>
+      </w:r>
+      <w:proofErr w:type="spellStart"/>
+      <w:r>
+        <w:rPr>
+          <w:rFonts w:asciiTheme="majorHAnsi" w:hAnsiTheme="majorHAnsi" w:cstheme="majorHAnsi"/>
+        </w:rPr>
+        <w:t>kérem</w:t>
+      </w:r>
+      <w:proofErr w:type="spellEnd"/>
+      <w:r>
+        <w:rPr>
+          <w:rFonts w:asciiTheme="majorHAnsi" w:hAnsiTheme="majorHAnsi" w:cstheme="majorHAnsi"/>
+        </w:rPr>
+        <w:t xml:space="preserve"> le </w:t>
+      </w:r>
+      <w:proofErr w:type="spellStart"/>
+      <w:r>
+        <w:rPr>
+          <w:rFonts w:asciiTheme="majorHAnsi" w:hAnsiTheme="majorHAnsi" w:cstheme="majorHAnsi"/>
+        </w:rPr>
+        <w:t>az</w:t>
+      </w:r>
+      <w:proofErr w:type="spellEnd"/>
+      <w:r>
+        <w:rPr>
+          <w:rFonts w:asciiTheme="majorHAnsi" w:hAnsiTheme="majorHAnsi" w:cstheme="majorHAnsi"/>
+        </w:rPr>
+        <w:t xml:space="preserve"> </w:t>
+      </w:r>
+      <w:proofErr w:type="spellStart"/>
+      <w:r>
+        <w:rPr>
+          <w:rFonts w:asciiTheme="majorHAnsi" w:hAnsiTheme="majorHAnsi" w:cstheme="majorHAnsi"/>
+        </w:rPr>
+        <w:t>adatot</w:t>
+      </w:r>
+      <w:proofErr w:type="spellEnd"/>
+      <w:r>
+        <w:rPr>
+          <w:rFonts w:asciiTheme="majorHAnsi" w:hAnsiTheme="majorHAnsi" w:cstheme="majorHAnsi"/>
+        </w:rPr>
+        <w:t xml:space="preserve"> a </w:t>
+      </w:r>
+      <w:proofErr w:type="spellStart"/>
+      <w:r>
+        <w:rPr>
+          <w:rFonts w:asciiTheme="majorHAnsi" w:hAnsiTheme="majorHAnsi" w:cstheme="majorHAnsi"/>
+        </w:rPr>
+        <w:t>megadott</w:t>
+      </w:r>
+      <w:proofErr w:type="spellEnd"/>
+      <w:r>
+        <w:rPr>
+          <w:rFonts w:asciiTheme="majorHAnsi" w:hAnsiTheme="majorHAnsi" w:cstheme="majorHAnsi"/>
+        </w:rPr>
+        <w:t xml:space="preserve"> </w:t>
+      </w:r>
+      <w:proofErr w:type="spellStart"/>
+      <w:r>
+        <w:rPr>
+          <w:rFonts w:asciiTheme="majorHAnsi" w:hAnsiTheme="majorHAnsi" w:cstheme="majorHAnsi"/>
+        </w:rPr>
+        <w:t>adatok</w:t>
+      </w:r>
+      <w:proofErr w:type="spellEnd"/>
+      <w:r>
+        <w:rPr>
+          <w:rFonts w:asciiTheme="majorHAnsi" w:hAnsiTheme="majorHAnsi" w:cstheme="majorHAnsi"/>
+        </w:rPr>
+        <w:t xml:space="preserve"> </w:t>
+      </w:r>
+      <w:proofErr w:type="spellStart"/>
+      <w:r>
+        <w:rPr>
+          <w:rFonts w:asciiTheme="majorHAnsi" w:hAnsiTheme="majorHAnsi" w:cstheme="majorHAnsi"/>
+        </w:rPr>
+        <w:t>alapján</w:t>
+      </w:r>
+      <w:proofErr w:type="spellEnd"/>
+      <w:r>
+        <w:rPr>
+          <w:rFonts w:asciiTheme="majorHAnsi" w:hAnsiTheme="majorHAnsi" w:cstheme="majorHAnsi"/>
+        </w:rPr>
+        <w:t xml:space="preserve"> </w:t>
+      </w:r>
+      <w:proofErr w:type="spellStart"/>
+      <w:r>
+        <w:rPr>
+          <w:rFonts w:asciiTheme="majorHAnsi" w:hAnsiTheme="majorHAnsi" w:cstheme="majorHAnsi"/>
+        </w:rPr>
+        <w:t>és</w:t>
+      </w:r>
+      <w:proofErr w:type="spellEnd"/>
+      <w:r>
+        <w:rPr>
+          <w:rFonts w:asciiTheme="majorHAnsi" w:hAnsiTheme="majorHAnsi" w:cstheme="majorHAnsi"/>
+        </w:rPr>
+        <w:t xml:space="preserve"> </w:t>
+      </w:r>
+      <w:proofErr w:type="spellStart"/>
+      <w:r>
+        <w:rPr>
+          <w:rFonts w:asciiTheme="majorHAnsi" w:hAnsiTheme="majorHAnsi" w:cstheme="majorHAnsi"/>
+        </w:rPr>
+        <w:t>egy</w:t>
+      </w:r>
+      <w:proofErr w:type="spellEnd"/>
+      <w:r>
+        <w:rPr>
+          <w:rFonts w:asciiTheme="majorHAnsi" w:hAnsiTheme="majorHAnsi" w:cstheme="majorHAnsi"/>
+        </w:rPr>
+        <w:t xml:space="preserve"> String </w:t>
+      </w:r>
+      <w:proofErr w:type="spellStart"/>
+      <w:r>
+        <w:rPr>
+          <w:rFonts w:asciiTheme="majorHAnsi" w:hAnsiTheme="majorHAnsi" w:cstheme="majorHAnsi"/>
+        </w:rPr>
+        <w:t>listát</w:t>
+      </w:r>
+      <w:proofErr w:type="spellEnd"/>
+      <w:r>
+        <w:rPr>
+          <w:rFonts w:asciiTheme="majorHAnsi" w:hAnsiTheme="majorHAnsi" w:cstheme="majorHAnsi"/>
+        </w:rPr>
+        <w:t xml:space="preserve"> </w:t>
+      </w:r>
+      <w:proofErr w:type="spellStart"/>
+      <w:r>
+        <w:rPr>
+          <w:rFonts w:asciiTheme="majorHAnsi" w:hAnsiTheme="majorHAnsi" w:cstheme="majorHAnsi"/>
+        </w:rPr>
+        <w:t>ad</w:t>
+      </w:r>
+      <w:proofErr w:type="spellEnd"/>
+      <w:r>
+        <w:rPr>
+          <w:rFonts w:asciiTheme="majorHAnsi" w:hAnsiTheme="majorHAnsi" w:cstheme="majorHAnsi"/>
+        </w:rPr>
+        <w:t xml:space="preserve"> </w:t>
+      </w:r>
+      <w:proofErr w:type="spellStart"/>
+      <w:r>
+        <w:rPr>
+          <w:rFonts w:asciiTheme="majorHAnsi" w:hAnsiTheme="majorHAnsi" w:cstheme="majorHAnsi"/>
+        </w:rPr>
+        <w:t>vissza</w:t>
+      </w:r>
+      <w:proofErr w:type="spellEnd"/>
+      <w:r>
+        <w:rPr>
+          <w:rFonts w:asciiTheme="majorHAnsi" w:hAnsiTheme="majorHAnsi" w:cstheme="majorHAnsi"/>
+        </w:rPr>
+        <w:t xml:space="preserve"> </w:t>
+      </w:r>
+      <w:proofErr w:type="spellStart"/>
+      <w:r>
+        <w:rPr>
+          <w:rFonts w:asciiTheme="majorHAnsi" w:hAnsiTheme="majorHAnsi" w:cstheme="majorHAnsi"/>
+        </w:rPr>
+        <w:t>amit</w:t>
+      </w:r>
+      <w:proofErr w:type="spellEnd"/>
+      <w:r>
+        <w:rPr>
+          <w:rFonts w:asciiTheme="majorHAnsi" w:hAnsiTheme="majorHAnsi" w:cstheme="majorHAnsi"/>
+        </w:rPr>
+        <w:t xml:space="preserve"> </w:t>
+      </w:r>
+      <w:proofErr w:type="spellStart"/>
+      <w:r>
+        <w:rPr>
+          <w:rFonts w:asciiTheme="majorHAnsi" w:hAnsiTheme="majorHAnsi" w:cstheme="majorHAnsi"/>
+        </w:rPr>
+        <w:t>soronként</w:t>
+      </w:r>
+      <w:proofErr w:type="spellEnd"/>
+      <w:r>
+        <w:rPr>
+          <w:rFonts w:asciiTheme="majorHAnsi" w:hAnsiTheme="majorHAnsi" w:cstheme="majorHAnsi"/>
+        </w:rPr>
+        <w:t xml:space="preserve"> </w:t>
+      </w:r>
+      <w:proofErr w:type="spellStart"/>
+      <w:r>
+        <w:rPr>
+          <w:rFonts w:asciiTheme="majorHAnsi" w:hAnsiTheme="majorHAnsi" w:cstheme="majorHAnsi"/>
+        </w:rPr>
+        <w:t>megjelenítek</w:t>
+      </w:r>
+      <w:proofErr w:type="spellEnd"/>
+      <w:r>
+        <w:rPr>
+          <w:rFonts w:asciiTheme="majorHAnsi" w:hAnsiTheme="majorHAnsi" w:cstheme="majorHAnsi"/>
+        </w:rPr>
+        <w:t>.</w:t>
+      </w:r>
+    </w:p>
+    <w:p/>
+    <w:p>
+      <w:pPr>
+        <w:jc w:val="center"/>
+      </w:pPr>
+      <w:r>
+        <w:drawing>
+          <wp:inline distT="0" distB="0" distL="0" distR="0" wp14:anchorId="6D163AF0" wp14:editId="61D09EA6">
+            <wp:extent cx="6029960" cy="2324894"/>
+            <wp:effectExtent l="0" t="0" r="8890" b="0"/>
+            <wp:docPr id="2114477834" name="Kép 1"/>
+            <wp:cNvGraphicFramePr>
+              <a:graphicFrameLocks xmlns:a="http://schemas.openxmlformats.org/drawingml/2006/main" noChangeAspect="1"/>
+            </wp:cNvGraphicFramePr>
+            <a:graphic xmlns:a="http://schemas.openxmlformats.org/drawingml/2006/main">
+              <a:graphicData uri="http://schemas.openxmlformats.org/drawingml/2006/picture">
+                <pic:pic xmlns:pic="http://schemas.openxmlformats.org/drawingml/2006/picture">
+                  <pic:nvPicPr>
+                    <pic:cNvPr id="2114477834" name=""/>
+                    <pic:cNvPicPr/>
+                  </pic:nvPicPr>
+                  <pic:blipFill>
+                    <a:blip r:embed="rId17"/>
+                    <a:stretch>
+                      <a:fillRect/>
+                    </a:stretch>
+                  </pic:blipFill>
+                  <pic:spPr>
+                    <a:xfrm>
+                      <a:off x="0" y="0"/>
+                      <a:ext cx="6032992" cy="2326063"/>
+                    </a:xfrm>
+                    <a:prstGeom prst="rect">
+                      <a:avLst/>
+                    </a:prstGeom>
+                  </pic:spPr>
+                </pic:pic>
+              </a:graphicData>
+            </a:graphic>
+          </wp:inline>
+        </w:drawing>
       </w:r>
     </w:p>
     <w:p/>
@@ -14427,6 +14474,10 @@
         <w:jc w:val="center"/>
       </w:pPr>
       <w:r>
+        <w:rPr>
+          <w:noProof/>
+        </w:rPr>
+        <w:lastRenderedPageBreak/>
         <w:drawing>
           <wp:inline distT="0" distB="0" distL="0" distR="0" wp14:anchorId="15ABD34F" wp14:editId="4F0DEB70">
             <wp:extent cx="3348355" cy="2532285"/>
@@ -14443,7 +14494,7 @@
                     <pic:cNvPicPr/>
                   </pic:nvPicPr>
                   <pic:blipFill>
-                    <a:blip r:embed="rId17"/>
+                    <a:blip r:embed="rId18"/>
                     <a:stretch>
                       <a:fillRect/>
                     </a:stretch>
@@ -14987,28 +15038,13 @@
         <w:rPr>
           <w:rFonts w:asciiTheme="majorHAnsi" w:hAnsiTheme="majorHAnsi" w:cstheme="majorHAnsi"/>
         </w:rPr>
-        <w:t xml:space="preserve"> </w:t>
-      </w:r>
-      <w:proofErr w:type="gramStart"/>
-      <w:r>
-        <w:rPr>
-          <w:rFonts w:asciiTheme="majorHAnsi" w:hAnsiTheme="majorHAnsi" w:cstheme="majorHAnsi"/>
-        </w:rPr>
-        <w:t>a</w:t>
-      </w:r>
-      <w:proofErr w:type="gramEnd"/>
-      <w:r>
-        <w:rPr>
-          <w:rFonts w:asciiTheme="majorHAnsi" w:hAnsiTheme="majorHAnsi" w:cstheme="majorHAnsi"/>
-        </w:rPr>
-        <w:t xml:space="preserve"> </w:t>
-      </w:r>
-      <w:proofErr w:type="spellStart"/>
-      <w:r>
-        <w:rPr>
-          <w:rFonts w:asciiTheme="majorHAnsi" w:hAnsiTheme="majorHAnsi" w:cstheme="majorHAnsi"/>
-        </w:rPr>
-        <w:lastRenderedPageBreak/>
+        <w:t xml:space="preserve"> a </w:t>
+      </w:r>
+      <w:proofErr w:type="spellStart"/>
+      <w:r>
+        <w:rPr>
+          <w:rFonts w:asciiTheme="majorHAnsi" w:hAnsiTheme="majorHAnsi" w:cstheme="majorHAnsi"/>
+        </w:rPr>
         <w:t>oandaConfig.setOpenPosition</w:t>
       </w:r>
       <w:proofErr w:type="spellEnd"/>
@@ -15186,6 +15222,9 @@
         <w:jc w:val="center"/>
       </w:pPr>
       <w:r>
+        <w:rPr>
+          <w:noProof/>
+        </w:rPr>
         <w:drawing>
           <wp:inline distT="0" distB="0" distL="0" distR="0" wp14:anchorId="23FF02D5" wp14:editId="21B1E756">
             <wp:extent cx="2915603" cy="1686552"/>
@@ -15202,7 +15241,7 @@
                     <pic:cNvPicPr/>
                   </pic:nvPicPr>
                   <pic:blipFill>
-                    <a:blip r:embed="rId18"/>
+                    <a:blip r:embed="rId19"/>
                     <a:stretch>
                       <a:fillRect/>
                     </a:stretch>
@@ -15688,6 +15727,9 @@
         <w:jc w:val="center"/>
       </w:pPr>
       <w:r>
+        <w:rPr>
+          <w:noProof/>
+        </w:rPr>
         <w:drawing>
           <wp:inline distT="0" distB="0" distL="0" distR="0" wp14:anchorId="56EB51FE" wp14:editId="7DA313DE">
             <wp:extent cx="6582191" cy="1438275"/>
@@ -15704,7 +15746,7 @@
                     <pic:cNvPicPr/>
                   </pic:nvPicPr>
                   <pic:blipFill>
-                    <a:blip r:embed="rId19"/>
+                    <a:blip r:embed="rId20"/>
                     <a:stretch>
                       <a:fillRect/>
                     </a:stretch>
@@ -15740,6 +15782,7 @@
         <w:rPr>
           <w:rFonts w:asciiTheme="majorHAnsi" w:hAnsiTheme="majorHAnsi" w:cstheme="majorHAnsi"/>
         </w:rPr>
+        <w:lastRenderedPageBreak/>
         <w:t xml:space="preserve">A </w:t>
       </w:r>
       <w:proofErr w:type="spellStart"/>
@@ -16223,7 +16266,21 @@
         <w:rPr>
           <w:rFonts w:asciiTheme="majorHAnsi" w:hAnsiTheme="majorHAnsi" w:cstheme="majorHAnsi"/>
         </w:rPr>
-        <w:t xml:space="preserve"> ad </w:t>
+        <w:t xml:space="preserve"> </w:t>
+      </w:r>
+      <w:proofErr w:type="spellStart"/>
+      <w:r>
+        <w:rPr>
+          <w:rFonts w:asciiTheme="majorHAnsi" w:hAnsiTheme="majorHAnsi" w:cstheme="majorHAnsi"/>
+        </w:rPr>
+        <w:t>ad</w:t>
+      </w:r>
+      <w:proofErr w:type="spellEnd"/>
+      <w:r>
+        <w:rPr>
+          <w:rFonts w:asciiTheme="majorHAnsi" w:hAnsiTheme="majorHAnsi" w:cstheme="majorHAnsi"/>
+        </w:rPr>
+        <w:t xml:space="preserve"> </w:t>
       </w:r>
       <w:proofErr w:type="spellStart"/>
       <w:r>
@@ -16240,7 +16297,6 @@
         <w:t xml:space="preserve"> a </w:t>
       </w:r>
       <w:proofErr w:type="spellStart"/>
-      <w:proofErr w:type="gramStart"/>
       <w:r>
         <w:rPr>
           <w:rFonts w:asciiTheme="majorHAnsi" w:hAnsiTheme="majorHAnsi" w:cstheme="majorHAnsi"/>
@@ -16252,14 +16308,7 @@
         <w:rPr>
           <w:rFonts w:asciiTheme="majorHAnsi" w:hAnsiTheme="majorHAnsi" w:cstheme="majorHAnsi"/>
         </w:rPr>
-        <w:t>(</w:t>
-      </w:r>
-      <w:proofErr w:type="gramEnd"/>
-      <w:r>
-        <w:rPr>
-          <w:rFonts w:asciiTheme="majorHAnsi" w:hAnsiTheme="majorHAnsi" w:cstheme="majorHAnsi"/>
-        </w:rPr>
-        <w:t xml:space="preserve">) </w:t>
+        <w:t xml:space="preserve">() </w:t>
       </w:r>
       <w:proofErr w:type="spellStart"/>
       <w:r>
@@ -16327,8 +16376,8 @@
       </w:pPr>
     </w:p>
     <w:sectPr>
-      <w:headerReference w:type="default" r:id="rId20"/>
-      <w:footerReference w:type="default" r:id="rId21"/>
+      <w:headerReference w:type="default" r:id="rId21"/>
+      <w:footerReference w:type="default" r:id="rId22"/>
       <w:pgSz w:w="11906" w:h="16838"/>
       <w:pgMar w:top="1134" w:right="1134" w:bottom="1134" w:left="1134" w:header="708" w:footer="708" w:gutter="0"/>
       <w:cols w:space="708"/>

</xml_diff>